<commit_message>
Changes to lit rev, final report and pid
</commit_message>
<xml_diff>
--- a/Final Report.docx
+++ b/Final Report.docx
@@ -5,24 +5,34 @@
     <w:p>
       <w:pPr>
         <w:jc w:val="center"/>
-      </w:pPr>
-      <w:r>
-        <w:rPr>
-          <w:rFonts w:hint="eastAsia"/>
+        <w:rPr>
+          <w:rFonts w:ascii="Times New Roman" w:hAnsi="Times New Roman" w:cs="Times New Roman"/>
+        </w:rPr>
+      </w:pPr>
+      <w:r>
+        <w:rPr>
+          <w:rFonts w:ascii="Times New Roman" w:hAnsi="Times New Roman" w:cs="Times New Roman"/>
         </w:rPr>
         <w:t>Final Report</w:t>
       </w:r>
     </w:p>
-    <w:p/>
-    <w:p>
-      <w:pPr>
-        <w:rPr>
+    <w:p>
+      <w:pPr>
+        <w:rPr>
+          <w:rFonts w:ascii="Times New Roman" w:hAnsi="Times New Roman" w:cs="Times New Roman"/>
+        </w:rPr>
+      </w:pPr>
+    </w:p>
+    <w:p>
+      <w:pPr>
+        <w:rPr>
+          <w:rFonts w:ascii="Times New Roman" w:hAnsi="Times New Roman" w:cs="Times New Roman"/>
           <w:i/>
         </w:rPr>
       </w:pPr>
       <w:r>
         <w:rPr>
-          <w:rFonts w:hint="eastAsia"/>
+          <w:rFonts w:ascii="Times New Roman" w:hAnsi="Times New Roman" w:cs="Times New Roman"/>
           <w:i/>
         </w:rPr>
         <w:t>Notes</w:t>
@@ -31,11 +41,13 @@
     <w:p>
       <w:pPr>
         <w:rPr>
+          <w:rFonts w:ascii="Times New Roman" w:hAnsi="Times New Roman" w:cs="Times New Roman"/>
           <w:i/>
         </w:rPr>
       </w:pPr>
       <w:r>
         <w:rPr>
+          <w:rFonts w:ascii="Times New Roman" w:hAnsi="Times New Roman" w:cs="Times New Roman"/>
           <w:i/>
         </w:rPr>
         <w:t>Create a writing plan</w:t>
@@ -44,187 +56,853 @@
     <w:p>
       <w:pPr>
         <w:rPr>
+          <w:rFonts w:ascii="Times New Roman" w:hAnsi="Times New Roman" w:cs="Times New Roman"/>
           <w:i/>
         </w:rPr>
       </w:pPr>
       <w:r>
         <w:rPr>
-          <w:rFonts w:hint="eastAsia"/>
+          <w:rFonts w:ascii="Times New Roman" w:hAnsi="Times New Roman" w:cs="Times New Roman"/>
           <w:i/>
         </w:rPr>
-        <w:t xml:space="preserve">Stay away from blank statements </w:t>
-      </w:r>
-      <w:r>
-        <w:rPr>
+        <w:t>Stay away from blank statements – remove sentences that aren’t needed</w:t>
+      </w:r>
+    </w:p>
+    <w:p>
+      <w:pPr>
+        <w:rPr>
+          <w:rFonts w:ascii="Times New Roman" w:hAnsi="Times New Roman" w:cs="Times New Roman"/>
           <w:i/>
         </w:rPr>
-        <w:t>–</w:t>
-      </w:r>
-      <w:r>
-        <w:rPr>
-          <w:rFonts w:hint="eastAsia"/>
+      </w:pPr>
+      <w:r>
+        <w:rPr>
+          <w:rFonts w:ascii="Times New Roman" w:hAnsi="Times New Roman" w:cs="Times New Roman"/>
           <w:i/>
         </w:rPr>
-        <w:t xml:space="preserve"> remove sentences that aren</w:t>
-      </w:r>
-      <w:r>
-        <w:rPr>
+        <w:t>Don’t make assumptions – everything must be backed by evidence</w:t>
+      </w:r>
+    </w:p>
+    <w:p>
+      <w:pPr>
+        <w:rPr>
+          <w:rFonts w:ascii="Times New Roman" w:hAnsi="Times New Roman" w:cs="Times New Roman"/>
           <w:i/>
         </w:rPr>
-        <w:t>’t needed</w:t>
-      </w:r>
-    </w:p>
-    <w:p>
-      <w:pPr>
-        <w:rPr>
-          <w:rFonts w:hint="eastAsia"/>
+      </w:pPr>
+      <w:r>
+        <w:rPr>
+          <w:rFonts w:ascii="Times New Roman" w:hAnsi="Times New Roman" w:cs="Times New Roman"/>
           <w:i/>
         </w:rPr>
-      </w:pPr>
-      <w:r>
-        <w:rPr>
+        <w:t>Explain problem from various angles to explain why this is a project worth spending 6 months on</w:t>
+      </w:r>
+    </w:p>
+    <w:p>
+      <w:pPr>
+        <w:rPr>
+          <w:rFonts w:ascii="Times New Roman" w:hAnsi="Times New Roman" w:cs="Times New Roman"/>
           <w:i/>
         </w:rPr>
-        <w:t>Don’t make assumptions – everything must be backed by evidence</w:t>
-      </w:r>
-    </w:p>
-    <w:p>
-      <w:pPr>
-        <w:rPr>
+      </w:pPr>
+      <w:r>
+        <w:rPr>
+          <w:rFonts w:ascii="Times New Roman" w:hAnsi="Times New Roman" w:cs="Times New Roman"/>
           <w:i/>
         </w:rPr>
-      </w:pPr>
-      <w:r>
-        <w:rPr>
-          <w:rFonts w:hint="eastAsia"/>
+        <w:t xml:space="preserve">Can include diagrams and graphs but these should all be explained. If they are </w:t>
+      </w:r>
+      <w:proofErr w:type="gramStart"/>
+      <w:r>
+        <w:rPr>
+          <w:rFonts w:ascii="Times New Roman" w:hAnsi="Times New Roman" w:cs="Times New Roman"/>
           <w:i/>
         </w:rPr>
-        <w:t>Explain problem from various angles to explain why this is a project worth spending 6 months on</w:t>
-      </w:r>
-    </w:p>
-    <w:p>
-      <w:pPr>
-        <w:rPr>
+        <w:t>removed</w:t>
+      </w:r>
+      <w:proofErr w:type="gramEnd"/>
+      <w:r>
+        <w:rPr>
+          <w:rFonts w:ascii="Times New Roman" w:hAnsi="Times New Roman" w:cs="Times New Roman"/>
           <w:i/>
         </w:rPr>
-      </w:pPr>
-      <w:r>
-        <w:rPr>
+        <w:t xml:space="preserve"> then the entire report should still make sense.</w:t>
+      </w:r>
+    </w:p>
+    <w:p>
+      <w:pPr>
+        <w:rPr>
+          <w:rFonts w:ascii="Times New Roman" w:hAnsi="Times New Roman" w:cs="Times New Roman"/>
           <w:i/>
         </w:rPr>
-        <w:t xml:space="preserve">Can include diagrams and graphs but these should all be explained. If they </w:t>
-      </w:r>
-      <w:r>
-        <w:rPr>
+      </w:pPr>
+      <w:r>
+        <w:rPr>
+          <w:rFonts w:ascii="Times New Roman" w:hAnsi="Times New Roman" w:cs="Times New Roman"/>
           <w:i/>
         </w:rPr>
-        <w:t xml:space="preserve">are </w:t>
+        <w:t>Tone of report needs to be neutral</w:t>
+      </w:r>
+    </w:p>
+    <w:p>
+      <w:pPr>
+        <w:rPr>
+          <w:rFonts w:ascii="Times New Roman" w:hAnsi="Times New Roman" w:cs="Times New Roman"/>
+          <w:i/>
+        </w:rPr>
+      </w:pPr>
+      <w:r>
+        <w:rPr>
+          <w:rFonts w:ascii="Times New Roman" w:hAnsi="Times New Roman" w:cs="Times New Roman"/>
+          <w:i/>
+        </w:rPr>
+        <w:t>Don’t just chuck numbers around, explain whether it is good or bad</w:t>
+      </w:r>
+    </w:p>
+    <w:p>
+      <w:pPr>
+        <w:rPr>
+          <w:rFonts w:ascii="Times New Roman" w:hAnsi="Times New Roman" w:cs="Times New Roman"/>
+          <w:b/>
+          <w:sz w:val="24"/>
+        </w:rPr>
+      </w:pPr>
+      <w:r>
+        <w:rPr>
+          <w:rFonts w:ascii="Times New Roman" w:hAnsi="Times New Roman" w:cs="Times New Roman"/>
+          <w:b/>
+          <w:sz w:val="24"/>
+        </w:rPr>
+        <w:t>Abstract – write last</w:t>
+      </w:r>
+    </w:p>
+    <w:p>
+      <w:pPr>
+        <w:rPr>
+          <w:rFonts w:ascii="Times New Roman" w:hAnsi="Times New Roman" w:cs="Times New Roman"/>
+        </w:rPr>
+      </w:pPr>
+    </w:p>
+    <w:p>
+      <w:pPr>
+        <w:rPr>
+          <w:rFonts w:ascii="Times New Roman" w:hAnsi="Times New Roman" w:cs="Times New Roman"/>
+          <w:sz w:val="32"/>
+        </w:rPr>
+      </w:pPr>
+      <w:r>
+        <w:rPr>
+          <w:rFonts w:ascii="Times New Roman" w:hAnsi="Times New Roman" w:cs="Times New Roman"/>
+          <w:sz w:val="32"/>
+        </w:rPr>
+        <w:t>Introduction</w:t>
+      </w:r>
+    </w:p>
+    <w:p>
+      <w:pPr>
+        <w:rPr>
+          <w:rFonts w:ascii="Times New Roman" w:hAnsi="Times New Roman" w:cs="Times New Roman" w:hint="eastAsia"/>
+          <w:sz w:val="28"/>
+        </w:rPr>
+      </w:pPr>
+      <w:r>
+        <w:rPr>
+          <w:rFonts w:ascii="Times New Roman" w:hAnsi="Times New Roman" w:cs="Times New Roman" w:hint="eastAsia"/>
+          <w:sz w:val="28"/>
+        </w:rPr>
+        <w:t>Understanding the Japanese language</w:t>
+      </w:r>
+    </w:p>
+    <w:p>
+      <w:pPr>
+        <w:jc w:val="left"/>
+        <w:rPr>
+          <w:rFonts w:ascii="Times New Roman" w:hAnsi="Times New Roman" w:cs="Times New Roman"/>
+          <w:sz w:val="24"/>
+        </w:rPr>
+      </w:pPr>
+      <w:r>
+        <w:rPr>
+          <w:rFonts w:ascii="Times New Roman" w:hAnsi="Times New Roman" w:cs="Times New Roman"/>
+          <w:sz w:val="24"/>
+        </w:rPr>
+        <w:t xml:space="preserve">Modern Japanese is a partially logographic language that makes use of both its own </w:t>
+      </w:r>
+      <w:r>
+        <w:rPr>
+          <w:rFonts w:ascii="Times New Roman" w:hAnsi="Times New Roman" w:cs="Times New Roman"/>
+          <w:sz w:val="24"/>
+        </w:rPr>
+        <w:t xml:space="preserve">two </w:t>
+      </w:r>
+      <w:r>
+        <w:rPr>
+          <w:rFonts w:ascii="Times New Roman" w:hAnsi="Times New Roman" w:cs="Times New Roman"/>
+          <w:sz w:val="24"/>
+        </w:rPr>
+        <w:t xml:space="preserve">syllabaries and an adopted Chinese writing system. The adopted Chinese writing system in Japanese is known as Kanji and the two syllabaries are known as Hiragana and Katakana. </w:t>
+      </w:r>
+      <w:r>
+        <w:rPr>
+          <w:rFonts w:ascii="Times New Roman" w:hAnsi="Times New Roman" w:cs="Times New Roman"/>
+          <w:sz w:val="24"/>
+        </w:rPr>
+        <w:t xml:space="preserve">All three of these systems combined make up the modern Japanese writing system. For this report, whenever Japanese text is used the corresponding Romanization (Romaji) of the characters will be shown </w:t>
+      </w:r>
+      <w:r>
+        <w:rPr>
+          <w:rFonts w:ascii="Times New Roman" w:hAnsi="Times New Roman" w:cs="Times New Roman"/>
+          <w:sz w:val="24"/>
+        </w:rPr>
+        <w:t xml:space="preserve">too </w:t>
+      </w:r>
+      <w:r>
+        <w:rPr>
+          <w:rFonts w:ascii="Times New Roman" w:hAnsi="Times New Roman" w:cs="Times New Roman"/>
+          <w:sz w:val="24"/>
+        </w:rPr>
+        <w:t xml:space="preserve">so that one can read the Japanese. This is because the writing system is very complex </w:t>
+      </w:r>
+      <w:r>
+        <w:rPr>
+          <w:rFonts w:ascii="Times New Roman" w:hAnsi="Times New Roman" w:cs="Times New Roman"/>
+          <w:sz w:val="24"/>
+        </w:rPr>
+        <w:t>with around 2000 common use Kanji characters being used in printed texts</w:t>
+      </w:r>
+      <w:bookmarkStart w:id="0" w:name="_GoBack"/>
+      <w:bookmarkEnd w:id="0"/>
+      <w:r>
+        <w:rPr>
+          <w:rFonts w:ascii="Times New Roman" w:hAnsi="Times New Roman" w:cs="Times New Roman"/>
+          <w:sz w:val="24"/>
+        </w:rPr>
+        <w:t>.</w:t>
+      </w:r>
+    </w:p>
+    <w:p>
+      <w:pPr>
+        <w:jc w:val="left"/>
+        <w:rPr>
+          <w:rFonts w:ascii="Times New Roman" w:hAnsi="Times New Roman" w:cs="Times New Roman"/>
+          <w:sz w:val="24"/>
+        </w:rPr>
+      </w:pPr>
+    </w:p>
+    <w:p>
+      <w:pPr>
+        <w:jc w:val="left"/>
+        <w:rPr>
+          <w:rFonts w:ascii="Times New Roman" w:hAnsi="Times New Roman" w:cs="Times New Roman" w:hint="eastAsia"/>
+          <w:sz w:val="24"/>
+        </w:rPr>
+      </w:pPr>
+      <w:r>
+        <w:rPr>
+          <w:rFonts w:ascii="Times New Roman" w:hAnsi="Times New Roman" w:cs="Times New Roman" w:hint="eastAsia"/>
+          <w:sz w:val="24"/>
+        </w:rPr>
+        <w:t xml:space="preserve">Japanese Kanji are often what learners of Japanese find the most difficult when it comes to learning the language. </w:t>
+      </w:r>
+      <w:r>
+        <w:rPr>
+          <w:rFonts w:ascii="Times New Roman" w:hAnsi="Times New Roman" w:cs="Times New Roman"/>
+          <w:sz w:val="24"/>
+        </w:rPr>
+        <w:t>While the most commonly used kanji consist of around 2000 to 30</w:t>
+      </w:r>
+      <w:r>
+        <w:rPr>
+          <w:rFonts w:ascii="Times New Roman" w:hAnsi="Times New Roman" w:cs="Times New Roman"/>
+          <w:sz w:val="24"/>
+        </w:rPr>
+        <w:t xml:space="preserve">00 characters, the actual amount of characters in the language is unknown. Each character usually </w:t>
+      </w:r>
+      <w:r>
+        <w:rPr>
+          <w:rFonts w:ascii="Times New Roman" w:hAnsi="Times New Roman" w:cs="Times New Roman"/>
+          <w:sz w:val="24"/>
+        </w:rPr>
+        <w:t xml:space="preserve">has 1 or more similar meanings and by combining characters together you can produce new words with similar or different meaning. For example </w:t>
+      </w:r>
+      <w:r>
+        <w:rPr>
+          <w:rFonts w:ascii="Times New Roman" w:hAnsi="Times New Roman" w:cs="Times New Roman" w:hint="eastAsia"/>
+          <w:sz w:val="24"/>
+        </w:rPr>
+        <w:t>通</w:t>
+      </w:r>
+      <w:r>
+        <w:rPr>
+          <w:rFonts w:ascii="Times New Roman" w:hAnsi="Times New Roman" w:cs="Times New Roman"/>
+          <w:sz w:val="24"/>
+        </w:rPr>
+        <w:t xml:space="preserve">, </w:t>
+      </w:r>
+      <w:r>
+        <w:rPr>
+          <w:rFonts w:ascii="Times New Roman" w:hAnsi="Times New Roman" w:cs="Times New Roman"/>
+          <w:i/>
+          <w:sz w:val="24"/>
+        </w:rPr>
+        <w:t>meaning traffic; pass through; commute</w:t>
+      </w:r>
+      <w:r>
+        <w:rPr>
+          <w:rFonts w:ascii="Times New Roman" w:hAnsi="Times New Roman" w:cs="Times New Roman"/>
+          <w:sz w:val="24"/>
+        </w:rPr>
+        <w:t xml:space="preserve">, and </w:t>
+      </w:r>
+      <w:r>
+        <w:rPr>
+          <w:rFonts w:ascii="Times New Roman" w:hAnsi="Times New Roman" w:cs="Times New Roman" w:hint="eastAsia"/>
+          <w:sz w:val="24"/>
+        </w:rPr>
+        <w:t>報</w:t>
+      </w:r>
+      <w:r>
+        <w:rPr>
+          <w:rFonts w:ascii="Times New Roman" w:hAnsi="Times New Roman" w:cs="Times New Roman" w:hint="eastAsia"/>
+          <w:sz w:val="24"/>
+        </w:rPr>
+        <w:t xml:space="preserve">, </w:t>
+      </w:r>
+      <w:r>
+        <w:rPr>
+          <w:rFonts w:ascii="Times New Roman" w:hAnsi="Times New Roman" w:cs="Times New Roman" w:hint="eastAsia"/>
+          <w:i/>
+          <w:sz w:val="24"/>
+        </w:rPr>
+        <w:t xml:space="preserve">meaning </w:t>
+      </w:r>
+      <w:r>
+        <w:rPr>
+          <w:rFonts w:ascii="Times New Roman" w:hAnsi="Times New Roman" w:cs="Times New Roman"/>
+          <w:i/>
+          <w:sz w:val="24"/>
+        </w:rPr>
+        <w:t>report; news; reward</w:t>
+      </w:r>
+      <w:r>
+        <w:rPr>
+          <w:rFonts w:ascii="Times New Roman" w:hAnsi="Times New Roman" w:cs="Times New Roman"/>
+          <w:sz w:val="24"/>
+        </w:rPr>
+        <w:t>, can be put together to make the word</w:t>
+      </w:r>
+      <w:r>
+        <w:rPr>
+          <w:rFonts w:ascii="Times New Roman" w:hAnsi="Times New Roman" w:cs="Times New Roman" w:hint="eastAsia"/>
+          <w:sz w:val="24"/>
+        </w:rPr>
+        <w:t xml:space="preserve">　通報</w:t>
+      </w:r>
+      <w:r>
+        <w:rPr>
+          <w:rFonts w:ascii="Times New Roman" w:hAnsi="Times New Roman" w:cs="Times New Roman"/>
+          <w:sz w:val="24"/>
+        </w:rPr>
+        <w:t xml:space="preserve">, </w:t>
+      </w:r>
+      <w:r>
+        <w:rPr>
+          <w:rFonts w:ascii="Times New Roman" w:hAnsi="Times New Roman" w:cs="Times New Roman"/>
+          <w:i/>
+          <w:sz w:val="24"/>
+        </w:rPr>
+        <w:t>meaning report; notification; tip; bulletin</w:t>
+      </w:r>
+      <w:r>
+        <w:rPr>
+          <w:rFonts w:ascii="Times New Roman" w:hAnsi="Times New Roman" w:cs="Times New Roman"/>
+          <w:sz w:val="24"/>
+        </w:rPr>
+        <w:t xml:space="preserve">, </w:t>
+      </w:r>
+      <w:r>
+        <w:rPr>
+          <w:rFonts w:ascii="Times New Roman" w:hAnsi="Times New Roman" w:cs="Times New Roman"/>
+          <w:kern w:val="0"/>
+          <w:sz w:val="24"/>
+          <w:szCs w:val="24"/>
+        </w:rPr>
+        <w:t>通報</w:t>
+      </w:r>
+      <w:r>
+        <w:rPr>
+          <w:rFonts w:ascii="Times New Roman" w:hAnsi="Times New Roman" w:cs="Times New Roman"/>
+          <w:kern w:val="0"/>
+          <w:sz w:val="24"/>
+          <w:szCs w:val="24"/>
+        </w:rPr>
+        <w:t xml:space="preserve"> - Jisho.org. (n.d.)</w:t>
+      </w:r>
+      <w:r>
+        <w:rPr>
+          <w:rFonts w:ascii="Times New Roman" w:hAnsi="Times New Roman" w:cs="Times New Roman"/>
+          <w:sz w:val="24"/>
+        </w:rPr>
+        <w:t xml:space="preserve">. </w:t>
+      </w:r>
+    </w:p>
+    <w:p>
+      <w:pPr>
+        <w:jc w:val="left"/>
+        <w:rPr>
+          <w:rFonts w:ascii="Times New Roman" w:hAnsi="Times New Roman" w:cs="Times New Roman"/>
+          <w:sz w:val="24"/>
+        </w:rPr>
+      </w:pPr>
+      <w:r>
+        <w:rPr>
+          <w:rFonts w:ascii="Times New Roman" w:hAnsi="Times New Roman" w:cs="Times New Roman"/>
+          <w:sz w:val="24"/>
+        </w:rPr>
+        <w:lastRenderedPageBreak/>
+        <w:t>Japanese Kana, Hiragana and Katakana, are two syllabaries that are made of characters that have 1 sound per character.</w:t>
+      </w:r>
+      <w:r>
+        <w:rPr>
+          <w:rFonts w:ascii="Times New Roman" w:hAnsi="Times New Roman" w:cs="Times New Roman"/>
+          <w:sz w:val="24"/>
+        </w:rPr>
+        <w:t xml:space="preserve"> </w:t>
+      </w:r>
+      <w:r>
+        <w:rPr>
+          <w:rFonts w:ascii="Times New Roman" w:hAnsi="Times New Roman" w:cs="Times New Roman"/>
+          <w:sz w:val="24"/>
+        </w:rPr>
+        <w:t xml:space="preserve">For example </w:t>
+      </w:r>
+      <w:r>
+        <w:rPr>
+          <w:rFonts w:ascii="Times New Roman" w:hAnsi="Times New Roman" w:cs="Times New Roman" w:hint="eastAsia"/>
+          <w:sz w:val="24"/>
+        </w:rPr>
+        <w:t>あ</w:t>
+      </w:r>
+      <w:r>
+        <w:rPr>
+          <w:rFonts w:ascii="Times New Roman" w:hAnsi="Times New Roman" w:cs="Times New Roman"/>
+          <w:sz w:val="24"/>
+        </w:rPr>
+        <w:t xml:space="preserve"> is pronounced “ah” and written in Romaji as “A”. </w:t>
+      </w:r>
+      <w:r>
+        <w:rPr>
+          <w:rFonts w:ascii="Times New Roman" w:hAnsi="Times New Roman" w:cs="Times New Roman"/>
+          <w:sz w:val="24"/>
+        </w:rPr>
+        <w:t xml:space="preserve">Unlike Kanji, </w:t>
+      </w:r>
+      <w:r>
+        <w:rPr>
+          <w:rFonts w:ascii="Times New Roman" w:hAnsi="Times New Roman" w:cs="Times New Roman"/>
+          <w:sz w:val="24"/>
+        </w:rPr>
+        <w:t>the</w:t>
+      </w:r>
+      <w:r>
+        <w:rPr>
+          <w:rFonts w:ascii="Times New Roman" w:hAnsi="Times New Roman" w:cs="Times New Roman"/>
+          <w:sz w:val="24"/>
+        </w:rPr>
+        <w:t xml:space="preserve"> character</w:t>
+      </w:r>
+      <w:r>
+        <w:rPr>
+          <w:rFonts w:ascii="Times New Roman" w:hAnsi="Times New Roman" w:cs="Times New Roman"/>
+          <w:sz w:val="24"/>
+        </w:rPr>
+        <w:t>s in Kana</w:t>
+      </w:r>
+      <w:r>
+        <w:rPr>
+          <w:rFonts w:ascii="Times New Roman" w:hAnsi="Times New Roman" w:cs="Times New Roman"/>
+          <w:sz w:val="24"/>
+        </w:rPr>
+        <w:t xml:space="preserve"> do not hold any meaning, much like </w:t>
+      </w:r>
+      <w:r>
+        <w:rPr>
+          <w:rFonts w:ascii="Times New Roman" w:hAnsi="Times New Roman" w:cs="Times New Roman"/>
+          <w:sz w:val="24"/>
+        </w:rPr>
+        <w:t xml:space="preserve">most </w:t>
+      </w:r>
+      <w:r>
+        <w:rPr>
+          <w:rFonts w:ascii="Times New Roman" w:hAnsi="Times New Roman" w:cs="Times New Roman"/>
+          <w:sz w:val="24"/>
+        </w:rPr>
+        <w:t xml:space="preserve">letters in English. </w:t>
+      </w:r>
+    </w:p>
+    <w:p>
+      <w:pPr>
+        <w:jc w:val="left"/>
+        <w:rPr>
+          <w:rFonts w:ascii="Times New Roman" w:hAnsi="Times New Roman" w:cs="Times New Roman"/>
+          <w:sz w:val="24"/>
+        </w:rPr>
+      </w:pPr>
+    </w:p>
+    <w:p>
+      <w:pPr>
+        <w:jc w:val="left"/>
+        <w:rPr>
+          <w:rFonts w:ascii="Times New Roman" w:hAnsi="Times New Roman" w:cs="Times New Roman"/>
+          <w:sz w:val="24"/>
+        </w:rPr>
+      </w:pPr>
+      <w:r>
+        <w:rPr>
+          <w:rFonts w:ascii="Times New Roman" w:hAnsi="Times New Roman" w:cs="Times New Roman"/>
+          <w:sz w:val="24"/>
+        </w:rPr>
+        <w:t xml:space="preserve">Hiragana is mainly used for </w:t>
+      </w:r>
+      <w:r>
+        <w:rPr>
+          <w:rFonts w:ascii="Times New Roman" w:hAnsi="Times New Roman" w:cs="Times New Roman"/>
+          <w:sz w:val="24"/>
+        </w:rPr>
+        <w:t>words of Japanese origin</w:t>
+      </w:r>
+      <w:r>
+        <w:rPr>
+          <w:rFonts w:ascii="Times New Roman" w:hAnsi="Times New Roman" w:cs="Times New Roman"/>
+          <w:sz w:val="24"/>
+        </w:rPr>
+        <w:t xml:space="preserve"> or for furigana/pronunciation. Furigana is Hiragana, and sometimes but more rarely Katakana, that is written above Kanji </w:t>
+      </w:r>
+      <w:r>
+        <w:rPr>
+          <w:rFonts w:ascii="Times New Roman" w:hAnsi="Times New Roman" w:cs="Times New Roman"/>
+          <w:sz w:val="24"/>
+        </w:rPr>
+        <w:t>to</w:t>
+      </w:r>
+      <w:r>
+        <w:rPr>
+          <w:rFonts w:ascii="Times New Roman" w:hAnsi="Times New Roman" w:cs="Times New Roman"/>
+          <w:sz w:val="24"/>
+        </w:rPr>
+        <w:t xml:space="preserve"> tell the reader how a Chinese character is pronounced. </w:t>
+      </w:r>
+      <w:r>
+        <w:rPr>
+          <w:rFonts w:ascii="Times New Roman" w:hAnsi="Times New Roman" w:cs="Times New Roman" w:hint="eastAsia"/>
+          <w:sz w:val="24"/>
+        </w:rPr>
+        <w:t>通報</w:t>
+      </w:r>
+      <w:r>
+        <w:rPr>
+          <w:rFonts w:ascii="Times New Roman" w:hAnsi="Times New Roman" w:cs="Times New Roman"/>
+          <w:sz w:val="24"/>
+        </w:rPr>
+        <w:t xml:space="preserve"> is pronounced</w:t>
+      </w:r>
+      <w:r>
+        <w:rPr>
+          <w:rFonts w:ascii="Times New Roman" w:hAnsi="Times New Roman" w:cs="Times New Roman"/>
+          <w:sz w:val="24"/>
+        </w:rPr>
+        <w:t xml:space="preserve"> </w:t>
+      </w:r>
+      <w:proofErr w:type="spellStart"/>
+      <w:r>
+        <w:rPr>
+          <w:rFonts w:ascii="Times New Roman" w:hAnsi="Times New Roman" w:cs="Times New Roman"/>
+          <w:i/>
+          <w:sz w:val="24"/>
+        </w:rPr>
+        <w:t>tsuuhou</w:t>
+      </w:r>
+      <w:proofErr w:type="spellEnd"/>
+      <w:r>
+        <w:rPr>
+          <w:rFonts w:ascii="Times New Roman" w:hAnsi="Times New Roman" w:cs="Times New Roman"/>
+          <w:i/>
+          <w:sz w:val="24"/>
+        </w:rPr>
+        <w:t xml:space="preserve"> </w:t>
+      </w:r>
+      <w:r>
+        <w:rPr>
+          <w:rFonts w:ascii="Times New Roman" w:hAnsi="Times New Roman" w:cs="Times New Roman"/>
+          <w:sz w:val="24"/>
+        </w:rPr>
+        <w:t>(Hiragana:</w:t>
+      </w:r>
+      <w:r>
+        <w:rPr>
+          <w:rFonts w:ascii="Times New Roman" w:hAnsi="Times New Roman" w:cs="Times New Roman" w:hint="eastAsia"/>
+          <w:sz w:val="24"/>
+        </w:rPr>
+        <w:t>つうほう</w:t>
+      </w:r>
+      <w:r>
+        <w:rPr>
+          <w:rFonts w:ascii="Times New Roman" w:hAnsi="Times New Roman" w:cs="Times New Roman" w:hint="eastAsia"/>
+          <w:sz w:val="24"/>
+        </w:rPr>
+        <w:t>)</w:t>
+      </w:r>
+      <w:r>
+        <w:rPr>
+          <w:rFonts w:ascii="Times New Roman" w:hAnsi="Times New Roman" w:cs="Times New Roman"/>
+          <w:sz w:val="24"/>
+        </w:rPr>
+        <w:t xml:space="preserve"> and the Furigana version is</w:t>
+      </w:r>
+      <w:r>
+        <w:rPr>
+          <w:rFonts w:ascii="Times New Roman" w:hAnsi="Times New Roman" w:cs="Times New Roman"/>
+          <w:sz w:val="24"/>
+        </w:rPr>
+        <w:t>:</w:t>
+      </w:r>
+      <w:r>
+        <w:rPr>
+          <w:rFonts w:ascii="Times New Roman" w:hAnsi="Times New Roman" w:cs="Times New Roman"/>
+          <w:sz w:val="24"/>
+        </w:rPr>
+        <w:t xml:space="preserve"> </w:t>
+      </w:r>
+      <w:r>
+        <w:rPr>
+          <w:rFonts w:ascii="Times New Roman" w:hAnsi="Times New Roman" w:cs="Times New Roman"/>
+          <w:sz w:val="24"/>
+        </w:rPr>
+        <w:ruby>
+          <w:rubyPr>
+            <w:rubyAlign w:val="distributeSpace"/>
+            <w:hps w:val="12"/>
+            <w:hpsRaise w:val="22"/>
+            <w:hpsBaseText w:val="24"/>
+            <w:lid w:val="ja-JP"/>
+          </w:rubyPr>
+          <w:rt>
+            <w:r>
+              <w:rPr>
+                <w:rFonts w:ascii="游明朝" w:eastAsia="游明朝" w:hAnsi="游明朝" w:cs="Times New Roman" w:hint="eastAsia"/>
+                <w:sz w:val="12"/>
+              </w:rPr>
+              <w:t>つうほう</w:t>
+            </w:r>
+          </w:rt>
+          <w:rubyBase>
+            <w:r>
+              <w:rPr>
+                <w:rFonts w:ascii="Times New Roman" w:hAnsi="Times New Roman" w:cs="Times New Roman" w:hint="eastAsia"/>
+                <w:sz w:val="24"/>
+              </w:rPr>
+              <w:t>通報</w:t>
+            </w:r>
+          </w:rubyBase>
+        </w:ruby>
+      </w:r>
+      <w:r>
+        <w:rPr>
+          <w:rFonts w:ascii="Times New Roman" w:hAnsi="Times New Roman" w:cs="Times New Roman"/>
+          <w:sz w:val="24"/>
+        </w:rPr>
+        <w:t xml:space="preserve"> </w:t>
+      </w:r>
+    </w:p>
+    <w:p>
+      <w:pPr>
+        <w:jc w:val="left"/>
+        <w:rPr>
+          <w:rFonts w:ascii="Times New Roman" w:hAnsi="Times New Roman" w:cs="Times New Roman"/>
+          <w:sz w:val="24"/>
+        </w:rPr>
+      </w:pPr>
+    </w:p>
+    <w:p>
+      <w:pPr>
+        <w:jc w:val="left"/>
+        <w:rPr>
+          <w:rFonts w:ascii="Times New Roman" w:hAnsi="Times New Roman" w:cs="Times New Roman"/>
+          <w:sz w:val="24"/>
+        </w:rPr>
+      </w:pPr>
+      <w:r>
+        <w:rPr>
+          <w:rFonts w:ascii="Times New Roman" w:hAnsi="Times New Roman" w:cs="Times New Roman"/>
+          <w:sz w:val="24"/>
+        </w:rPr>
+        <w:t>Katakana is mainly used for loan words brought into</w:t>
+      </w:r>
+      <w:r>
+        <w:rPr>
+          <w:rFonts w:ascii="Times New Roman" w:hAnsi="Times New Roman" w:cs="Times New Roman"/>
+          <w:sz w:val="24"/>
+        </w:rPr>
+        <w:t xml:space="preserve"> the</w:t>
+      </w:r>
+      <w:r>
+        <w:rPr>
+          <w:rFonts w:ascii="Times New Roman" w:hAnsi="Times New Roman" w:cs="Times New Roman"/>
+          <w:sz w:val="24"/>
+        </w:rPr>
+        <w:t xml:space="preserve"> Japanese from other languages</w:t>
+      </w:r>
+      <w:r>
+        <w:rPr>
+          <w:rFonts w:ascii="Times New Roman" w:hAnsi="Times New Roman" w:cs="Times New Roman"/>
+          <w:sz w:val="24"/>
+        </w:rPr>
+        <w:t>.</w:t>
+      </w:r>
+      <w:r>
+        <w:rPr>
+          <w:rFonts w:ascii="Times New Roman" w:hAnsi="Times New Roman" w:cs="Times New Roman"/>
+          <w:sz w:val="24"/>
+        </w:rPr>
+        <w:t xml:space="preserve"> </w:t>
+      </w:r>
+      <w:r>
+        <w:rPr>
+          <w:rFonts w:ascii="Times New Roman" w:hAnsi="Times New Roman" w:cs="Times New Roman"/>
+          <w:sz w:val="24"/>
+        </w:rPr>
+        <w:t xml:space="preserve">Katakana is in essence </w:t>
       </w:r>
       <w:proofErr w:type="gramStart"/>
       <w:r>
         <w:rPr>
-          <w:i/>
-        </w:rPr>
-        <w:t>removed</w:t>
+          <w:rFonts w:ascii="Times New Roman" w:hAnsi="Times New Roman" w:cs="Times New Roman"/>
+          <w:sz w:val="24"/>
+        </w:rPr>
+        <w:t>exactly the same</w:t>
       </w:r>
       <w:proofErr w:type="gramEnd"/>
       <w:r>
         <w:rPr>
-          <w:i/>
-        </w:rPr>
-        <w:t xml:space="preserve"> then the entire report should still make sense.</w:t>
-      </w:r>
-    </w:p>
-    <w:p>
-      <w:pPr>
-        <w:rPr>
-          <w:i/>
-        </w:rPr>
-      </w:pPr>
-      <w:r>
-        <w:rPr>
-          <w:i/>
-        </w:rPr>
-        <w:t>Tone of report needs to be neutral</w:t>
-      </w:r>
-    </w:p>
-    <w:p>
-      <w:pPr>
-        <w:rPr>
-          <w:rFonts w:hint="eastAsia"/>
-          <w:i/>
-        </w:rPr>
-      </w:pPr>
-      <w:r>
-        <w:rPr>
-          <w:i/>
-        </w:rPr>
-        <w:t>Don’t just chuck numbers around, explain whether it is good or bad</w:t>
-      </w:r>
-    </w:p>
-    <w:p>
-      <w:pPr>
-        <w:rPr>
-          <w:b/>
-          <w:sz w:val="24"/>
-        </w:rPr>
-      </w:pPr>
-      <w:r>
-        <w:rPr>
-          <w:b/>
-          <w:sz w:val="24"/>
-        </w:rPr>
-        <w:t>Abstract – write last</w:t>
-      </w:r>
-    </w:p>
-    <w:p/>
-    <w:p>
-      <w:pPr>
-        <w:rPr>
-          <w:rFonts w:hint="eastAsia"/>
-        </w:rPr>
-      </w:pPr>
-      <w:r>
-        <w:t>I</w:t>
-      </w:r>
-      <w:r>
-        <w:rPr>
-          <w:rFonts w:hint="eastAsia"/>
-        </w:rPr>
-        <w:t>ntroduction</w:t>
-      </w:r>
-    </w:p>
-    <w:p>
-      <w:pPr>
-        <w:rPr>
-          <w:rFonts w:hint="eastAsia"/>
-        </w:rPr>
-      </w:pPr>
-    </w:p>
-    <w:p/>
-    <w:p>
-      <w:pPr>
-        <w:rPr>
-          <w:rFonts w:hint="eastAsia"/>
-        </w:rPr>
-      </w:pPr>
-      <w:r>
-        <w:t>M</w:t>
-      </w:r>
-      <w:r>
-        <w:rPr>
-          <w:rFonts w:hint="eastAsia"/>
-        </w:rPr>
-        <w:t xml:space="preserve">issed </w:t>
-      </w:r>
-      <w:r>
-        <w:t>title</w:t>
-      </w:r>
-    </w:p>
-    <w:p/>
-    <w:p>
-      <w:r>
+          <w:rFonts w:ascii="Times New Roman" w:hAnsi="Times New Roman" w:cs="Times New Roman"/>
+          <w:sz w:val="24"/>
+        </w:rPr>
+        <w:t xml:space="preserve"> as Hiragana in terms of pronunciation, but each character is written differently. This means that each Hiragana has a counterpart Katakana</w:t>
+      </w:r>
+      <w:r>
+        <w:rPr>
+          <w:rFonts w:ascii="Times New Roman" w:hAnsi="Times New Roman" w:cs="Times New Roman"/>
+          <w:sz w:val="24"/>
+        </w:rPr>
+        <w:t xml:space="preserve">. For example </w:t>
+      </w:r>
+      <w:r>
+        <w:rPr>
+          <w:rFonts w:ascii="Times New Roman" w:hAnsi="Times New Roman" w:cs="Times New Roman" w:hint="eastAsia"/>
+          <w:sz w:val="24"/>
+        </w:rPr>
+        <w:t>ア</w:t>
+      </w:r>
+      <w:r>
+        <w:rPr>
+          <w:rFonts w:ascii="Times New Roman" w:hAnsi="Times New Roman" w:cs="Times New Roman"/>
+          <w:sz w:val="24"/>
+        </w:rPr>
+        <w:t xml:space="preserve"> is pronounced “ah” and written in Romaji as “A”</w:t>
+      </w:r>
+      <w:r>
+        <w:rPr>
+          <w:rFonts w:ascii="Times New Roman" w:hAnsi="Times New Roman" w:cs="Times New Roman"/>
+          <w:sz w:val="24"/>
+        </w:rPr>
+        <w:t xml:space="preserve"> and has the Hiragana counterpart </w:t>
+      </w:r>
+      <w:r>
+        <w:rPr>
+          <w:rFonts w:ascii="Times New Roman" w:hAnsi="Times New Roman" w:cs="Times New Roman" w:hint="eastAsia"/>
+          <w:sz w:val="24"/>
+        </w:rPr>
+        <w:t>あ</w:t>
+      </w:r>
+      <w:r>
+        <w:rPr>
+          <w:rFonts w:ascii="Times New Roman" w:hAnsi="Times New Roman" w:cs="Times New Roman"/>
+          <w:sz w:val="24"/>
+        </w:rPr>
+        <w:t>.</w:t>
+      </w:r>
+    </w:p>
+    <w:p>
+      <w:pPr>
+        <w:rPr>
+          <w:rFonts w:ascii="Times New Roman" w:hAnsi="Times New Roman" w:cs="Times New Roman"/>
+        </w:rPr>
+      </w:pPr>
+    </w:p>
+    <w:p>
+      <w:pPr>
+        <w:rPr>
+          <w:rFonts w:ascii="Times New Roman" w:hAnsi="Times New Roman" w:cs="Times New Roman"/>
+        </w:rPr>
+      </w:pPr>
+    </w:p>
+    <w:p>
+      <w:pPr>
+        <w:rPr>
+          <w:rFonts w:ascii="Times New Roman" w:hAnsi="Times New Roman" w:cs="Times New Roman"/>
+        </w:rPr>
+      </w:pPr>
+      <w:r>
+        <w:rPr>
+          <w:rFonts w:ascii="Times New Roman" w:hAnsi="Times New Roman" w:cs="Times New Roman"/>
+        </w:rPr>
+        <w:t>Literature review</w:t>
+      </w:r>
+    </w:p>
+    <w:p>
+      <w:pPr>
+        <w:rPr>
+          <w:rFonts w:ascii="Times New Roman" w:hAnsi="Times New Roman" w:cs="Times New Roman"/>
+        </w:rPr>
+      </w:pPr>
+    </w:p>
+    <w:p>
+      <w:pPr>
+        <w:rPr>
+          <w:rFonts w:ascii="Times New Roman" w:hAnsi="Times New Roman" w:cs="Times New Roman"/>
+        </w:rPr>
+      </w:pPr>
+    </w:p>
+    <w:p>
+      <w:pPr>
+        <w:rPr>
+          <w:rFonts w:ascii="Times New Roman" w:hAnsi="Times New Roman" w:cs="Times New Roman"/>
+        </w:rPr>
+      </w:pPr>
+      <w:r>
+        <w:rPr>
+          <w:rFonts w:ascii="Times New Roman" w:hAnsi="Times New Roman" w:cs="Times New Roman"/>
+        </w:rPr>
         <w:t>Methodology</w:t>
+      </w:r>
+    </w:p>
+    <w:p>
+      <w:pPr>
+        <w:rPr>
+          <w:rFonts w:ascii="Times New Roman" w:hAnsi="Times New Roman" w:cs="Times New Roman"/>
+        </w:rPr>
+      </w:pPr>
+      <w:r>
+        <w:rPr>
+          <w:rFonts w:ascii="Times New Roman" w:hAnsi="Times New Roman" w:cs="Times New Roman"/>
+        </w:rPr>
+        <w:t>I chose to develop a progress web app</w:t>
+      </w:r>
+      <w:r>
+        <w:rPr>
+          <w:rFonts w:ascii="Times New Roman" w:hAnsi="Times New Roman" w:cs="Times New Roman"/>
+        </w:rPr>
+        <w:t xml:space="preserve"> </w:t>
       </w:r>
     </w:p>
     <w:p>
@@ -235,20 +913,20 @@
           <w:numId w:val="2"/>
         </w:numPr>
         <w:ind w:leftChars="0"/>
-      </w:pPr>
-      <w:r>
-        <w:t>D</w:t>
-      </w:r>
-      <w:r>
-        <w:rPr>
-          <w:rFonts w:hint="eastAsia"/>
-        </w:rPr>
-        <w:t xml:space="preserve">iscuss </w:t>
-      </w:r>
-      <w:r>
-        <w:t>alternatives</w:t>
-      </w:r>
-      <w:r>
+        <w:rPr>
+          <w:rFonts w:ascii="Times New Roman" w:hAnsi="Times New Roman" w:cs="Times New Roman"/>
+        </w:rPr>
+      </w:pPr>
+      <w:r>
+        <w:rPr>
+          <w:rFonts w:ascii="Times New Roman" w:hAnsi="Times New Roman" w:cs="Times New Roman"/>
+        </w:rPr>
+        <w:t>Discuss alternatives</w:t>
+      </w:r>
+      <w:r>
+        <w:rPr>
+          <w:rFonts w:ascii="Times New Roman" w:hAnsi="Times New Roman" w:cs="Times New Roman"/>
+        </w:rPr>
         <w:t xml:space="preserve"> e.g. methodologies, languages etc.</w:t>
       </w:r>
     </w:p>
@@ -260,22 +938,40 @@
           <w:numId w:val="2"/>
         </w:numPr>
         <w:ind w:leftChars="0"/>
-      </w:pPr>
-      <w:r>
+        <w:rPr>
+          <w:rFonts w:ascii="Times New Roman" w:hAnsi="Times New Roman" w:cs="Times New Roman"/>
+        </w:rPr>
+      </w:pPr>
+      <w:r>
+        <w:rPr>
+          <w:rFonts w:ascii="Times New Roman" w:hAnsi="Times New Roman" w:cs="Times New Roman"/>
+        </w:rPr>
         <w:t>Justify choices and link back to project</w:t>
       </w:r>
     </w:p>
-    <w:p/>
-    <w:p>
-      <w:pPr>
-        <w:rPr>
-          <w:rFonts w:hint="eastAsia"/>
-        </w:rPr>
-      </w:pPr>
-      <w:r>
+    <w:p>
+      <w:pPr>
+        <w:rPr>
+          <w:rFonts w:ascii="Times New Roman" w:hAnsi="Times New Roman" w:cs="Times New Roman"/>
+        </w:rPr>
+      </w:pPr>
+    </w:p>
+    <w:p>
+      <w:pPr>
+        <w:rPr>
+          <w:rFonts w:ascii="Times New Roman" w:hAnsi="Times New Roman" w:cs="Times New Roman"/>
+        </w:rPr>
+      </w:pPr>
+      <w:r>
+        <w:rPr>
+          <w:rFonts w:ascii="Times New Roman" w:hAnsi="Times New Roman" w:cs="Times New Roman"/>
+        </w:rPr>
         <w:t xml:space="preserve">Gathering </w:t>
       </w:r>
       <w:r>
+        <w:rPr>
+          <w:rFonts w:ascii="Times New Roman" w:hAnsi="Times New Roman" w:cs="Times New Roman"/>
+        </w:rPr>
         <w:t>Requirements</w:t>
       </w:r>
     </w:p>
@@ -287,18 +983,15 @@
           <w:numId w:val="2"/>
         </w:numPr>
         <w:ind w:leftChars="0"/>
-      </w:pPr>
-      <w:r>
-        <w:t>D</w:t>
-      </w:r>
-      <w:r>
-        <w:rPr>
-          <w:rFonts w:hint="eastAsia"/>
-        </w:rPr>
-        <w:t xml:space="preserve">etails </w:t>
-      </w:r>
-      <w:r>
-        <w:t>matter – how many users, how did you pick users etc</w:t>
+        <w:rPr>
+          <w:rFonts w:ascii="Times New Roman" w:hAnsi="Times New Roman" w:cs="Times New Roman"/>
+        </w:rPr>
+      </w:pPr>
+      <w:r>
+        <w:rPr>
+          <w:rFonts w:ascii="Times New Roman" w:hAnsi="Times New Roman" w:cs="Times New Roman"/>
+        </w:rPr>
+        <w:t>Details matter – how many users, how did you pick users etc</w:t>
       </w:r>
     </w:p>
     <w:p>
@@ -309,8 +1002,14 @@
           <w:numId w:val="2"/>
         </w:numPr>
         <w:ind w:leftChars="0"/>
-      </w:pPr>
-      <w:r>
+        <w:rPr>
+          <w:rFonts w:ascii="Times New Roman" w:hAnsi="Times New Roman" w:cs="Times New Roman"/>
+        </w:rPr>
+      </w:pPr>
+      <w:r>
+        <w:rPr>
+          <w:rFonts w:ascii="Times New Roman" w:hAnsi="Times New Roman" w:cs="Times New Roman"/>
+        </w:rPr>
         <w:t>Identifying method of gathering requirements is not enough, describe in detail so that the reader of the report can replicate work</w:t>
       </w:r>
     </w:p>
@@ -322,11 +1021,20 @@
           <w:numId w:val="2"/>
         </w:numPr>
         <w:ind w:leftChars="0"/>
-      </w:pPr>
-      <w:r>
+        <w:rPr>
+          <w:rFonts w:ascii="Times New Roman" w:hAnsi="Times New Roman" w:cs="Times New Roman"/>
+        </w:rPr>
+      </w:pPr>
+      <w:r>
+        <w:rPr>
+          <w:rFonts w:ascii="Times New Roman" w:hAnsi="Times New Roman" w:cs="Times New Roman"/>
+        </w:rPr>
         <w:t>Characteristics that don’</w:t>
       </w:r>
       <w:r>
+        <w:rPr>
+          <w:rFonts w:ascii="Times New Roman" w:hAnsi="Times New Roman" w:cs="Times New Roman"/>
+        </w:rPr>
         <w:t xml:space="preserve">t matter should be discussed but only focus on characteristics that are relevant.  </w:t>
       </w:r>
     </w:p>
@@ -338,8 +1046,15 @@
           <w:numId w:val="2"/>
         </w:numPr>
         <w:ind w:leftChars="0"/>
-      </w:pPr>
-      <w:r>
+        <w:rPr>
+          <w:rFonts w:ascii="Times New Roman" w:hAnsi="Times New Roman" w:cs="Times New Roman"/>
+        </w:rPr>
+      </w:pPr>
+      <w:r>
+        <w:rPr>
+          <w:rFonts w:ascii="Times New Roman" w:hAnsi="Times New Roman" w:cs="Times New Roman"/>
+        </w:rPr>
+        <w:lastRenderedPageBreak/>
         <w:t>Ask if they have used similar apps before – then separate those who have used and haven’t used similar apps before as those who have used them are biased</w:t>
       </w:r>
     </w:p>
@@ -352,32 +1067,32 @@
         </w:numPr>
         <w:ind w:leftChars="0"/>
         <w:rPr>
-          <w:rFonts w:hint="eastAsia"/>
-        </w:rPr>
-      </w:pPr>
-      <w:r>
-        <w:t>D</w:t>
-      </w:r>
-      <w:r>
-        <w:rPr>
-          <w:rFonts w:hint="eastAsia"/>
-        </w:rPr>
-        <w:t>on</w:t>
-      </w:r>
-      <w:r>
-        <w:t>’t use just 1 method, use several and look for patterns between them</w:t>
-      </w:r>
-    </w:p>
-    <w:p/>
-    <w:p>
-      <w:pPr>
-        <w:rPr>
-          <w:rFonts w:hint="eastAsia"/>
-        </w:rPr>
-      </w:pPr>
-      <w:r>
-        <w:rPr>
-          <w:rFonts w:hint="eastAsia"/>
+          <w:rFonts w:ascii="Times New Roman" w:hAnsi="Times New Roman" w:cs="Times New Roman"/>
+        </w:rPr>
+      </w:pPr>
+      <w:r>
+        <w:rPr>
+          <w:rFonts w:ascii="Times New Roman" w:hAnsi="Times New Roman" w:cs="Times New Roman"/>
+        </w:rPr>
+        <w:t>Don’t use just 1 method, use several and look for patterns between them</w:t>
+      </w:r>
+    </w:p>
+    <w:p>
+      <w:pPr>
+        <w:rPr>
+          <w:rFonts w:ascii="Times New Roman" w:hAnsi="Times New Roman" w:cs="Times New Roman"/>
+        </w:rPr>
+      </w:pPr>
+    </w:p>
+    <w:p>
+      <w:pPr>
+        <w:rPr>
+          <w:rFonts w:ascii="Times New Roman" w:hAnsi="Times New Roman" w:cs="Times New Roman"/>
+        </w:rPr>
+      </w:pPr>
+      <w:r>
+        <w:rPr>
+          <w:rFonts w:ascii="Times New Roman" w:hAnsi="Times New Roman" w:cs="Times New Roman"/>
         </w:rPr>
         <w:t>Requirements</w:t>
       </w:r>
@@ -390,41 +1105,41 @@
           <w:numId w:val="2"/>
         </w:numPr>
         <w:ind w:leftChars="0"/>
-      </w:pPr>
-      <w:r>
-        <w:rPr>
-          <w:rFonts w:hint="eastAsia"/>
-        </w:rPr>
-        <w:t xml:space="preserve">Use a template when </w:t>
-      </w:r>
-      <w:r>
-        <w:t>specifying</w:t>
-      </w:r>
-      <w:r>
-        <w:rPr>
-          <w:rFonts w:hint="eastAsia"/>
-        </w:rPr>
-        <w:t xml:space="preserve"> </w:t>
-      </w:r>
-      <w:r>
-        <w:t>requirements and be consistent</w:t>
-      </w:r>
-    </w:p>
-    <w:p/>
-    <w:p>
-      <w:pPr>
-        <w:rPr>
-          <w:rFonts w:hint="eastAsia"/>
-        </w:rPr>
-      </w:pPr>
-    </w:p>
-    <w:p>
-      <w:pPr>
-        <w:rPr>
-          <w:rFonts w:hint="eastAsia"/>
-        </w:rPr>
-      </w:pPr>
-      <w:r>
+        <w:rPr>
+          <w:rFonts w:ascii="Times New Roman" w:hAnsi="Times New Roman" w:cs="Times New Roman"/>
+        </w:rPr>
+      </w:pPr>
+      <w:r>
+        <w:rPr>
+          <w:rFonts w:ascii="Times New Roman" w:hAnsi="Times New Roman" w:cs="Times New Roman"/>
+        </w:rPr>
+        <w:t>Use a template when specifying requirements and be consistent</w:t>
+      </w:r>
+    </w:p>
+    <w:p>
+      <w:pPr>
+        <w:rPr>
+          <w:rFonts w:ascii="Times New Roman" w:hAnsi="Times New Roman" w:cs="Times New Roman"/>
+        </w:rPr>
+      </w:pPr>
+    </w:p>
+    <w:p>
+      <w:pPr>
+        <w:rPr>
+          <w:rFonts w:ascii="Times New Roman" w:hAnsi="Times New Roman" w:cs="Times New Roman"/>
+        </w:rPr>
+      </w:pPr>
+    </w:p>
+    <w:p>
+      <w:pPr>
+        <w:rPr>
+          <w:rFonts w:ascii="Times New Roman" w:hAnsi="Times New Roman" w:cs="Times New Roman"/>
+        </w:rPr>
+      </w:pPr>
+      <w:r>
+        <w:rPr>
+          <w:rFonts w:ascii="Times New Roman" w:hAnsi="Times New Roman" w:cs="Times New Roman"/>
+        </w:rPr>
         <w:t>Design</w:t>
       </w:r>
     </w:p>
@@ -436,21 +1151,15 @@
           <w:numId w:val="2"/>
         </w:numPr>
         <w:ind w:leftChars="0"/>
-      </w:pPr>
-      <w:r>
-        <w:rPr>
-          <w:rFonts w:hint="eastAsia"/>
-        </w:rPr>
-        <w:t xml:space="preserve">Reference </w:t>
-      </w:r>
-      <w:r>
-        <w:t xml:space="preserve">non-functional </w:t>
-      </w:r>
-      <w:r>
-        <w:rPr>
-          <w:rFonts w:hint="eastAsia"/>
-        </w:rPr>
-        <w:t>requirements in format (SR1), (SR2) etc.</w:t>
+        <w:rPr>
+          <w:rFonts w:ascii="Times New Roman" w:hAnsi="Times New Roman" w:cs="Times New Roman"/>
+        </w:rPr>
+      </w:pPr>
+      <w:r>
+        <w:rPr>
+          <w:rFonts w:ascii="Times New Roman" w:hAnsi="Times New Roman" w:cs="Times New Roman"/>
+        </w:rPr>
+        <w:t>Reference non-functional requirements in format (SR1), (SR2) etc.</w:t>
       </w:r>
     </w:p>
     <w:p>
@@ -461,17 +1170,34 @@
           <w:numId w:val="2"/>
         </w:numPr>
         <w:ind w:leftChars="0"/>
-      </w:pPr>
-      <w:r>
-        <w:rPr>
-          <w:rFonts w:hint="eastAsia"/>
+        <w:rPr>
+          <w:rFonts w:ascii="Times New Roman" w:hAnsi="Times New Roman" w:cs="Times New Roman"/>
+        </w:rPr>
+      </w:pPr>
+      <w:r>
+        <w:rPr>
+          <w:rFonts w:ascii="Times New Roman" w:hAnsi="Times New Roman" w:cs="Times New Roman"/>
         </w:rPr>
         <w:t>Explain every single diagram, summarise it and go into detail</w:t>
       </w:r>
     </w:p>
-    <w:p/>
-    <w:p>
-      <w:r>
+    <w:p>
+      <w:pPr>
+        <w:rPr>
+          <w:rFonts w:ascii="Times New Roman" w:hAnsi="Times New Roman" w:cs="Times New Roman"/>
+        </w:rPr>
+      </w:pPr>
+    </w:p>
+    <w:p>
+      <w:pPr>
+        <w:rPr>
+          <w:rFonts w:ascii="Times New Roman" w:hAnsi="Times New Roman" w:cs="Times New Roman"/>
+        </w:rPr>
+      </w:pPr>
+      <w:r>
+        <w:rPr>
+          <w:rFonts w:ascii="Times New Roman" w:hAnsi="Times New Roman" w:cs="Times New Roman"/>
+        </w:rPr>
         <w:t>Implementation</w:t>
       </w:r>
     </w:p>
@@ -484,17 +1210,14 @@
         </w:numPr>
         <w:ind w:leftChars="0"/>
         <w:rPr>
-          <w:rFonts w:hint="eastAsia"/>
-        </w:rPr>
-      </w:pPr>
-      <w:r>
-        <w:rPr>
-          <w:rFonts w:hint="eastAsia"/>
-        </w:rPr>
-        <w:t>What process did you go through, what decisions did you make</w:t>
-      </w:r>
-      <w:r>
-        <w:t>?</w:t>
+          <w:rFonts w:ascii="Times New Roman" w:hAnsi="Times New Roman" w:cs="Times New Roman"/>
+        </w:rPr>
+      </w:pPr>
+      <w:r>
+        <w:rPr>
+          <w:rFonts w:ascii="Times New Roman" w:hAnsi="Times New Roman" w:cs="Times New Roman"/>
+        </w:rPr>
+        <w:t>What process did you go through, what decisions did you make?</w:t>
       </w:r>
     </w:p>
     <w:p>
@@ -505,8 +1228,14 @@
           <w:numId w:val="2"/>
         </w:numPr>
         <w:ind w:leftChars="0"/>
-      </w:pPr>
-      <w:r>
+        <w:rPr>
+          <w:rFonts w:ascii="Times New Roman" w:hAnsi="Times New Roman" w:cs="Times New Roman"/>
+        </w:rPr>
+      </w:pPr>
+      <w:r>
+        <w:rPr>
+          <w:rFonts w:ascii="Times New Roman" w:hAnsi="Times New Roman" w:cs="Times New Roman"/>
+        </w:rPr>
         <w:t>Choice of a language, IDE, framework, why, what problems did you have etc.</w:t>
       </w:r>
     </w:p>
@@ -518,8 +1247,14 @@
           <w:numId w:val="2"/>
         </w:numPr>
         <w:ind w:leftChars="0"/>
-      </w:pPr>
-      <w:r>
+        <w:rPr>
+          <w:rFonts w:ascii="Times New Roman" w:hAnsi="Times New Roman" w:cs="Times New Roman"/>
+        </w:rPr>
+      </w:pPr>
+      <w:r>
+        <w:rPr>
+          <w:rFonts w:ascii="Times New Roman" w:hAnsi="Times New Roman" w:cs="Times New Roman"/>
+        </w:rPr>
         <w:t>If you spend 2 weeks fixing a bug, talk about etc</w:t>
       </w:r>
     </w:p>
@@ -531,8 +1266,14 @@
           <w:numId w:val="2"/>
         </w:numPr>
         <w:ind w:leftChars="0"/>
-      </w:pPr>
-      <w:r>
+        <w:rPr>
+          <w:rFonts w:ascii="Times New Roman" w:hAnsi="Times New Roman" w:cs="Times New Roman"/>
+        </w:rPr>
+      </w:pPr>
+      <w:r>
+        <w:rPr>
+          <w:rFonts w:ascii="Times New Roman" w:hAnsi="Times New Roman" w:cs="Times New Roman"/>
+        </w:rPr>
         <w:t>If you define an algorithm, talk about how you designed the algorithm but other than that do not paste code here</w:t>
       </w:r>
     </w:p>
@@ -544,21 +1285,33 @@
           <w:numId w:val="2"/>
         </w:numPr>
         <w:ind w:leftChars="0"/>
-      </w:pPr>
-      <w:r>
+        <w:rPr>
+          <w:rFonts w:ascii="Times New Roman" w:hAnsi="Times New Roman" w:cs="Times New Roman"/>
+        </w:rPr>
+      </w:pPr>
+      <w:r>
+        <w:rPr>
+          <w:rFonts w:ascii="Times New Roman" w:hAnsi="Times New Roman" w:cs="Times New Roman"/>
+        </w:rPr>
         <w:t>Version control, getting help etc.</w:t>
       </w:r>
     </w:p>
-    <w:p/>
-    <w:p>
-      <w:pPr>
-        <w:rPr>
-          <w:rFonts w:hint="eastAsia"/>
-        </w:rPr>
-      </w:pPr>
-      <w:r>
-        <w:rPr>
-          <w:rFonts w:hint="eastAsia"/>
+    <w:p>
+      <w:pPr>
+        <w:rPr>
+          <w:rFonts w:ascii="Times New Roman" w:hAnsi="Times New Roman" w:cs="Times New Roman"/>
+        </w:rPr>
+      </w:pPr>
+    </w:p>
+    <w:p>
+      <w:pPr>
+        <w:rPr>
+          <w:rFonts w:ascii="Times New Roman" w:hAnsi="Times New Roman" w:cs="Times New Roman"/>
+        </w:rPr>
+      </w:pPr>
+      <w:r>
+        <w:rPr>
+          <w:rFonts w:ascii="Times New Roman" w:hAnsi="Times New Roman" w:cs="Times New Roman"/>
         </w:rPr>
         <w:t>User testing</w:t>
       </w:r>
@@ -571,18 +1324,15 @@
           <w:numId w:val="2"/>
         </w:numPr>
         <w:ind w:leftChars="0"/>
-      </w:pPr>
-      <w:r>
-        <w:t>D</w:t>
-      </w:r>
-      <w:r>
-        <w:rPr>
-          <w:rFonts w:hint="eastAsia"/>
-        </w:rPr>
-        <w:t xml:space="preserve">iscuss </w:t>
-      </w:r>
-      <w:r>
-        <w:t>limitations, things that don’t work out, changes to methods etc. and are results still valid</w:t>
+        <w:rPr>
+          <w:rFonts w:ascii="Times New Roman" w:hAnsi="Times New Roman" w:cs="Times New Roman"/>
+        </w:rPr>
+      </w:pPr>
+      <w:r>
+        <w:rPr>
+          <w:rFonts w:ascii="Times New Roman" w:hAnsi="Times New Roman" w:cs="Times New Roman"/>
+        </w:rPr>
+        <w:t>Discuss limitations, things that don’t work out, changes to methods etc. and are results still valid</w:t>
       </w:r>
     </w:p>
     <w:p>
@@ -594,10 +1344,13 @@
         </w:numPr>
         <w:ind w:leftChars="0"/>
         <w:rPr>
-          <w:rFonts w:hint="eastAsia"/>
-        </w:rPr>
-      </w:pPr>
-      <w:r>
+          <w:rFonts w:ascii="Times New Roman" w:hAnsi="Times New Roman" w:cs="Times New Roman"/>
+        </w:rPr>
+      </w:pPr>
+      <w:r>
+        <w:rPr>
+          <w:rFonts w:ascii="Times New Roman" w:hAnsi="Times New Roman" w:cs="Times New Roman"/>
+        </w:rPr>
         <w:t>Have a plan B</w:t>
       </w:r>
     </w:p>
@@ -609,18 +1362,15 @@
           <w:numId w:val="2"/>
         </w:numPr>
         <w:ind w:leftChars="0"/>
-      </w:pPr>
-      <w:r>
-        <w:t>U</w:t>
-      </w:r>
-      <w:r>
-        <w:rPr>
-          <w:rFonts w:hint="eastAsia"/>
-        </w:rPr>
-        <w:t xml:space="preserve">se </w:t>
-      </w:r>
-      <w:r>
-        <w:t>a combination of methods</w:t>
+        <w:rPr>
+          <w:rFonts w:ascii="Times New Roman" w:hAnsi="Times New Roman" w:cs="Times New Roman"/>
+        </w:rPr>
+      </w:pPr>
+      <w:r>
+        <w:rPr>
+          <w:rFonts w:ascii="Times New Roman" w:hAnsi="Times New Roman" w:cs="Times New Roman"/>
+        </w:rPr>
+        <w:t>Use a combination of methods</w:t>
       </w:r>
     </w:p>
     <w:p>
@@ -631,8 +1381,14 @@
           <w:numId w:val="2"/>
         </w:numPr>
         <w:ind w:leftChars="0"/>
-      </w:pPr>
-      <w:r>
+        <w:rPr>
+          <w:rFonts w:ascii="Times New Roman" w:hAnsi="Times New Roman" w:cs="Times New Roman"/>
+        </w:rPr>
+      </w:pPr>
+      <w:r>
+        <w:rPr>
+          <w:rFonts w:ascii="Times New Roman" w:hAnsi="Times New Roman" w:cs="Times New Roman"/>
+        </w:rPr>
         <w:t>Results can be annexed</w:t>
       </w:r>
     </w:p>
@@ -645,26 +1401,32 @@
         </w:numPr>
         <w:ind w:leftChars="0"/>
         <w:rPr>
-          <w:rFonts w:hint="eastAsia"/>
-        </w:rPr>
-      </w:pPr>
-      <w:r>
-        <w:rPr>
-          <w:rFonts w:hint="eastAsia"/>
+          <w:rFonts w:ascii="Times New Roman" w:hAnsi="Times New Roman" w:cs="Times New Roman"/>
+        </w:rPr>
+      </w:pPr>
+      <w:r>
+        <w:rPr>
+          <w:rFonts w:ascii="Times New Roman" w:hAnsi="Times New Roman" w:cs="Times New Roman"/>
         </w:rPr>
         <w:t>Scenarios etc should be included and discussed</w:t>
       </w:r>
     </w:p>
-    <w:p/>
-    <w:p>
-      <w:pPr>
-        <w:rPr>
-          <w:rFonts w:hint="eastAsia"/>
-        </w:rPr>
-      </w:pPr>
-      <w:r>
-        <w:rPr>
-          <w:rFonts w:hint="eastAsia"/>
+    <w:p>
+      <w:pPr>
+        <w:rPr>
+          <w:rFonts w:ascii="Times New Roman" w:hAnsi="Times New Roman" w:cs="Times New Roman"/>
+        </w:rPr>
+      </w:pPr>
+    </w:p>
+    <w:p>
+      <w:pPr>
+        <w:rPr>
+          <w:rFonts w:ascii="Times New Roman" w:hAnsi="Times New Roman" w:cs="Times New Roman"/>
+        </w:rPr>
+      </w:pPr>
+      <w:r>
+        <w:rPr>
+          <w:rFonts w:ascii="Times New Roman" w:hAnsi="Times New Roman" w:cs="Times New Roman"/>
         </w:rPr>
         <w:t>Evaluation</w:t>
       </w:r>
@@ -677,37 +1439,48 @@
           <w:numId w:val="2"/>
         </w:numPr>
         <w:ind w:leftChars="0"/>
-      </w:pPr>
-      <w:r>
-        <w:rPr>
-          <w:rFonts w:hint="eastAsia"/>
-        </w:rPr>
-        <w:t xml:space="preserve">Partially </w:t>
-      </w:r>
-      <w:r>
-        <w:t>evaluating</w:t>
-      </w:r>
-      <w:r>
-        <w:rPr>
-          <w:rFonts w:hint="eastAsia"/>
-        </w:rPr>
-        <w:t xml:space="preserve"> </w:t>
-      </w:r>
-      <w:r>
-        <w:t xml:space="preserve">your system is okay </w:t>
+        <w:rPr>
+          <w:rFonts w:ascii="Times New Roman" w:hAnsi="Times New Roman" w:cs="Times New Roman"/>
+        </w:rPr>
+      </w:pPr>
+      <w:r>
+        <w:rPr>
+          <w:rFonts w:ascii="Times New Roman" w:hAnsi="Times New Roman" w:cs="Times New Roman"/>
+        </w:rPr>
+        <w:t xml:space="preserve">Partially evaluating your system is okay </w:t>
       </w:r>
       <w:proofErr w:type="gramStart"/>
       <w:r>
+        <w:rPr>
+          <w:rFonts w:ascii="Times New Roman" w:hAnsi="Times New Roman" w:cs="Times New Roman"/>
+        </w:rPr>
         <w:t>as long as</w:t>
       </w:r>
       <w:proofErr w:type="gramEnd"/>
       <w:r>
+        <w:rPr>
+          <w:rFonts w:ascii="Times New Roman" w:hAnsi="Times New Roman" w:cs="Times New Roman"/>
+        </w:rPr>
         <w:t xml:space="preserve"> you explain why you evaluate that part of the system and not the rest</w:t>
       </w:r>
     </w:p>
-    <w:p/>
-    <w:p>
-      <w:r>
+    <w:p>
+      <w:pPr>
+        <w:rPr>
+          <w:rFonts w:ascii="Times New Roman" w:hAnsi="Times New Roman" w:cs="Times New Roman"/>
+        </w:rPr>
+      </w:pPr>
+    </w:p>
+    <w:p>
+      <w:pPr>
+        <w:rPr>
+          <w:rFonts w:ascii="Times New Roman" w:hAnsi="Times New Roman" w:cs="Times New Roman"/>
+        </w:rPr>
+      </w:pPr>
+      <w:r>
+        <w:rPr>
+          <w:rFonts w:ascii="Times New Roman" w:hAnsi="Times New Roman" w:cs="Times New Roman"/>
+        </w:rPr>
         <w:t>Project management</w:t>
       </w:r>
     </w:p>
@@ -720,33 +1493,111 @@
         </w:numPr>
         <w:ind w:leftChars="0"/>
         <w:rPr>
-          <w:rFonts w:hint="eastAsia"/>
-        </w:rPr>
-      </w:pPr>
-      <w:r>
-        <w:rPr>
-          <w:rFonts w:hint="eastAsia"/>
-        </w:rPr>
-        <w:t>Talk about how initial plan changed</w:t>
-      </w:r>
-      <w:r>
-        <w:t xml:space="preserve">, how much was respected, why wasn’t certain parts respected etc. </w:t>
-      </w:r>
-    </w:p>
-    <w:p/>
-    <w:p>
-      <w:pPr>
-        <w:rPr>
-          <w:rFonts w:hint="eastAsia"/>
-        </w:rPr>
-      </w:pPr>
-      <w:r>
+          <w:rFonts w:ascii="Times New Roman" w:hAnsi="Times New Roman" w:cs="Times New Roman"/>
+        </w:rPr>
+      </w:pPr>
+      <w:r>
+        <w:rPr>
+          <w:rFonts w:ascii="Times New Roman" w:hAnsi="Times New Roman" w:cs="Times New Roman"/>
+        </w:rPr>
+        <w:t xml:space="preserve">Talk about how initial plan changed, how much was respected, why wasn’t certain parts respected etc. </w:t>
+      </w:r>
+    </w:p>
+    <w:p>
+      <w:pPr>
+        <w:rPr>
+          <w:rFonts w:ascii="Times New Roman" w:hAnsi="Times New Roman" w:cs="Times New Roman"/>
+        </w:rPr>
+      </w:pPr>
+    </w:p>
+    <w:p>
+      <w:pPr>
+        <w:rPr>
+          <w:rFonts w:ascii="Times New Roman" w:hAnsi="Times New Roman" w:cs="Times New Roman"/>
+        </w:rPr>
+      </w:pPr>
+      <w:r>
+        <w:rPr>
+          <w:rFonts w:ascii="Times New Roman" w:hAnsi="Times New Roman" w:cs="Times New Roman"/>
+        </w:rPr>
         <w:t>Appendix</w:t>
       </w:r>
     </w:p>
     <w:p>
-      <w:bookmarkStart w:id="0" w:name="_GoBack"/>
-      <w:bookmarkEnd w:id="0"/>
+      <w:pPr>
+        <w:rPr>
+          <w:rFonts w:ascii="Times New Roman" w:hAnsi="Times New Roman" w:cs="Times New Roman"/>
+        </w:rPr>
+      </w:pPr>
+    </w:p>
+    <w:p>
+      <w:pPr>
+        <w:autoSpaceDE w:val="0"/>
+        <w:autoSpaceDN w:val="0"/>
+        <w:adjustRightInd w:val="0"/>
+        <w:spacing w:line="480" w:lineRule="auto"/>
+        <w:ind w:left="720" w:hanging="720"/>
+        <w:jc w:val="left"/>
+        <w:rPr>
+          <w:rFonts w:ascii="Times New Roman" w:hAnsi="Times New Roman" w:cs="Times New Roman"/>
+          <w:kern w:val="0"/>
+          <w:sz w:val="24"/>
+          <w:szCs w:val="24"/>
+        </w:rPr>
+      </w:pPr>
+      <w:r>
+        <w:rPr>
+          <w:rFonts w:ascii="Times New Roman" w:hAnsi="Times New Roman" w:cs="Times New Roman"/>
+          <w:kern w:val="0"/>
+          <w:sz w:val="24"/>
+          <w:szCs w:val="24"/>
+        </w:rPr>
+        <w:t>通報</w:t>
+      </w:r>
+      <w:r>
+        <w:rPr>
+          <w:rFonts w:ascii="Times New Roman" w:hAnsi="Times New Roman" w:cs="Times New Roman"/>
+          <w:kern w:val="0"/>
+          <w:sz w:val="24"/>
+          <w:szCs w:val="24"/>
+        </w:rPr>
+        <w:t xml:space="preserve"> - Jisho.org. (n.d.). Retrieved 1 November 2018, from </w:t>
+      </w:r>
+      <w:hyperlink r:id="rId5" w:history="1">
+        <w:r>
+          <w:rPr>
+            <w:rStyle w:val="Hyperlink"/>
+            <w:rFonts w:ascii="Times New Roman" w:hAnsi="Times New Roman" w:cs="Times New Roman"/>
+            <w:kern w:val="0"/>
+            <w:sz w:val="24"/>
+            <w:szCs w:val="24"/>
+          </w:rPr>
+          <w:t>https://jisho.org/search/%E9%80%9A%E5%A0%B1</w:t>
+        </w:r>
+      </w:hyperlink>
+    </w:p>
+    <w:p>
+      <w:pPr>
+        <w:autoSpaceDE w:val="0"/>
+        <w:autoSpaceDN w:val="0"/>
+        <w:adjustRightInd w:val="0"/>
+        <w:spacing w:line="480" w:lineRule="auto"/>
+        <w:ind w:left="720" w:hanging="720"/>
+        <w:jc w:val="left"/>
+        <w:rPr>
+          <w:rFonts w:ascii="Times New Roman" w:hAnsi="Times New Roman" w:cs="Times New Roman"/>
+          <w:kern w:val="0"/>
+          <w:sz w:val="24"/>
+          <w:szCs w:val="24"/>
+        </w:rPr>
+      </w:pPr>
+    </w:p>
+    <w:p>
+      <w:pPr>
+        <w:rPr>
+          <w:rFonts w:ascii="Times New Roman" w:hAnsi="Times New Roman" w:cs="Times New Roman" w:hint="eastAsia"/>
+        </w:rPr>
+      </w:pPr>
     </w:p>
     <w:sectPr>
       <w:pgSz w:w="11906" w:h="16838"/>
@@ -1547,6 +2398,29 @@
       <w:ind w:leftChars="400" w:left="840"/>
     </w:pPr>
   </w:style>
+  <w:style w:type="character" w:styleId="Hyperlink">
+    <w:name w:val="Hyperlink"/>
+    <w:basedOn w:val="DefaultParagraphFont"/>
+    <w:uiPriority w:val="99"/>
+    <w:unhideWhenUsed/>
+    <w:rsid w:val="00C00846"/>
+    <w:rPr>
+      <w:color w:val="0563C1" w:themeColor="hyperlink"/>
+      <w:u w:val="single"/>
+    </w:rPr>
+  </w:style>
+  <w:style w:type="character" w:styleId="UnresolvedMention">
+    <w:name w:val="Unresolved Mention"/>
+    <w:basedOn w:val="DefaultParagraphFont"/>
+    <w:uiPriority w:val="99"/>
+    <w:semiHidden/>
+    <w:unhideWhenUsed/>
+    <w:rsid w:val="00C00846"/>
+    <w:rPr>
+      <w:color w:val="808080"/>
+      <w:shd w:val="clear" w:color="auto" w:fill="E6E6E6"/>
+    </w:rPr>
+  </w:style>
 </w:styles>
 </file>
 

</xml_diff>